<commit_message>
Made first HMM alignments, began work on verifying against topmatch aglinments
</commit_message>
<xml_diff>
--- a/hmm experimentation/hmm experimentation log.docx
+++ b/hmm experimentation/hmm experimentation log.docx
@@ -445,7 +445,6 @@
         <w:rPr>
           <w:sz w:val="18"/>
         </w:rPr>
-        <w:lastRenderedPageBreak/>
         <w:t>'CONF  100.0'</w:t>
       </w:r>
     </w:p>
@@ -956,9 +955,6 @@
       </w:r>
       <w:r>
         <w:cr/>
-      </w:r>
-      <w:r>
-        <w:lastRenderedPageBreak/>
         <w:t>Pairwise distance calculation progress: 0 % (2 out of 1200)</w:t>
       </w:r>
       <w:r>
@@ -1191,9 +1187,6 @@
       </w:r>
       <w:r>
         <w:cr/>
-      </w:r>
-      <w:r>
-        <w:lastRenderedPageBreak/>
         <w:t>Progressive alignment progress: 40 % (21 out of 52)</w:t>
       </w:r>
       <w:r>
@@ -1389,9 +1382,1017 @@
     <w:p>
       <w:r>
         <w:t xml:space="preserve">It would be interesting to see if the alignments are different in the strand regions, and especially to see if the alignments are different in the strands that ClustalW misaligned. </w:t>
+      </w:r>
+    </w:p>
+    <w:p>
+      <w:pPr>
+        <w:pStyle w:val="Heading1"/>
+      </w:pPr>
+      <w:r>
+        <w:t>November 9, 2012</w:t>
+      </w:r>
+    </w:p>
+    <w:p>
+      <w:r>
+        <w:t>I'm opening 2MPR in PyMOL, and using PyMOL's sequence viewer to find the sequences of each strand. Then, I'm visualizing these strands in each of the two alignments (the one made with ClustalW using the Gonnet series, and the one made with Clustal</w:t>
+      </w:r>
+      <w:r>
+        <w:rPr>
+          <w:rFonts w:cstheme="minorHAnsi"/>
+        </w:rPr>
+        <w:t>Ω</w:t>
+      </w:r>
+      <w:r>
+        <w:t>)</w:t>
+      </w:r>
+    </w:p>
+    <w:p>
+      <w:r>
+        <w:t>First strand of 2MPR. Gonnet on the left, HMM on the right. 2MPR is on top, V to T is the beta sheet region according to PyMOL's definition of secondary structure.</w:t>
+      </w:r>
+    </w:p>
+    <w:p>
+      <w:r>
+        <w:rPr>
+          <w:noProof/>
+        </w:rPr>
+        <w:drawing>
+          <wp:anchor distT="0" distB="0" distL="114300" distR="114300" simplePos="0" relativeHeight="251659264" behindDoc="0" locked="0" layoutInCell="1" allowOverlap="1" wp14:anchorId="367E0399" wp14:editId="1B5CDA27">
+            <wp:simplePos x="0" y="0"/>
+            <wp:positionH relativeFrom="column">
+              <wp:posOffset>104775</wp:posOffset>
+            </wp:positionH>
+            <wp:positionV relativeFrom="paragraph">
+              <wp:posOffset>-635</wp:posOffset>
+            </wp:positionV>
+            <wp:extent cx="866775" cy="3267075"/>
+            <wp:effectExtent l="0" t="0" r="9525" b="9525"/>
+            <wp:wrapNone/>
+            <wp:docPr id="1" name="Picture 1"/>
+            <wp:cNvGraphicFramePr>
+              <a:graphicFrameLocks xmlns:a="http://schemas.openxmlformats.org/drawingml/2006/main" noChangeAspect="1"/>
+            </wp:cNvGraphicFramePr>
+            <a:graphic xmlns:a="http://schemas.openxmlformats.org/drawingml/2006/main">
+              <a:graphicData uri="http://schemas.openxmlformats.org/drawingml/2006/picture">
+                <pic:pic xmlns:pic="http://schemas.openxmlformats.org/drawingml/2006/picture">
+                  <pic:nvPicPr>
+                    <pic:cNvPr id="0" name=""/>
+                    <pic:cNvPicPr/>
+                  </pic:nvPicPr>
+                  <pic:blipFill>
+                    <a:blip r:embed="rId8">
+                      <a:extLst>
+                        <a:ext uri="{28A0092B-C50C-407E-A947-70E740481C1C}">
+                          <a14:useLocalDpi xmlns:a14="http://schemas.microsoft.com/office/drawing/2010/main" val="0"/>
+                        </a:ext>
+                      </a:extLst>
+                    </a:blip>
+                    <a:stretch>
+                      <a:fillRect/>
+                    </a:stretch>
+                  </pic:blipFill>
+                  <pic:spPr>
+                    <a:xfrm>
+                      <a:off x="0" y="0"/>
+                      <a:ext cx="866775" cy="3267075"/>
+                    </a:xfrm>
+                    <a:prstGeom prst="rect">
+                      <a:avLst/>
+                    </a:prstGeom>
+                  </pic:spPr>
+                </pic:pic>
+              </a:graphicData>
+            </a:graphic>
+            <wp14:sizeRelH relativeFrom="page">
+              <wp14:pctWidth>0</wp14:pctWidth>
+            </wp14:sizeRelH>
+            <wp14:sizeRelV relativeFrom="page">
+              <wp14:pctHeight>0</wp14:pctHeight>
+            </wp14:sizeRelV>
+          </wp:anchor>
+        </w:drawing>
+      </w:r>
+      <w:r>
+        <w:rPr>
+          <w:noProof/>
+        </w:rPr>
+        <w:drawing>
+          <wp:anchor distT="0" distB="0" distL="114300" distR="114300" simplePos="0" relativeHeight="251658240" behindDoc="0" locked="0" layoutInCell="1" allowOverlap="1" wp14:anchorId="0FFDAB63" wp14:editId="11A4B9E7">
+            <wp:simplePos x="0" y="0"/>
+            <wp:positionH relativeFrom="column">
+              <wp:posOffset>1123950</wp:posOffset>
+            </wp:positionH>
+            <wp:positionV relativeFrom="paragraph">
+              <wp:posOffset>-635</wp:posOffset>
+            </wp:positionV>
+            <wp:extent cx="876300" cy="3438525"/>
+            <wp:effectExtent l="0" t="0" r="0" b="9525"/>
+            <wp:wrapNone/>
+            <wp:docPr id="2" name="Picture 2"/>
+            <wp:cNvGraphicFramePr>
+              <a:graphicFrameLocks xmlns:a="http://schemas.openxmlformats.org/drawingml/2006/main" noChangeAspect="1"/>
+            </wp:cNvGraphicFramePr>
+            <a:graphic xmlns:a="http://schemas.openxmlformats.org/drawingml/2006/main">
+              <a:graphicData uri="http://schemas.openxmlformats.org/drawingml/2006/picture">
+                <pic:pic xmlns:pic="http://schemas.openxmlformats.org/drawingml/2006/picture">
+                  <pic:nvPicPr>
+                    <pic:cNvPr id="0" name=""/>
+                    <pic:cNvPicPr/>
+                  </pic:nvPicPr>
+                  <pic:blipFill>
+                    <a:blip r:embed="rId9">
+                      <a:extLst>
+                        <a:ext uri="{28A0092B-C50C-407E-A947-70E740481C1C}">
+                          <a14:useLocalDpi xmlns:a14="http://schemas.microsoft.com/office/drawing/2010/main" val="0"/>
+                        </a:ext>
+                      </a:extLst>
+                    </a:blip>
+                    <a:stretch>
+                      <a:fillRect/>
+                    </a:stretch>
+                  </pic:blipFill>
+                  <pic:spPr>
+                    <a:xfrm>
+                      <a:off x="0" y="0"/>
+                      <a:ext cx="876300" cy="3438525"/>
+                    </a:xfrm>
+                    <a:prstGeom prst="rect">
+                      <a:avLst/>
+                    </a:prstGeom>
+                  </pic:spPr>
+                </pic:pic>
+              </a:graphicData>
+            </a:graphic>
+            <wp14:sizeRelH relativeFrom="page">
+              <wp14:pctWidth>0</wp14:pctWidth>
+            </wp14:sizeRelH>
+            <wp14:sizeRelV relativeFrom="page">
+              <wp14:pctHeight>0</wp14:pctHeight>
+            </wp14:sizeRelV>
+          </wp:anchor>
+        </w:drawing>
+      </w:r>
+      <w:r>
+        <w:t xml:space="preserve">   </w:t>
+      </w:r>
+    </w:p>
+    <w:p/>
+    <w:p/>
+    <w:p/>
+    <w:p/>
+    <w:p/>
+    <w:p/>
+    <w:p/>
+    <w:p/>
+    <w:p/>
+    <w:p/>
+    <w:p/>
+    <w:p>
+      <w:r>
+        <w:t>Second strand, T to E</w:t>
+      </w:r>
+    </w:p>
+    <w:tbl>
+      <w:tblPr>
+        <w:tblStyle w:val="TableGrid"/>
+        <w:tblW w:w="0" w:type="auto"/>
+        <w:tblLook w:val="04A0" w:firstRow="1" w:lastRow="0" w:firstColumn="1" w:lastColumn="0" w:noHBand="0" w:noVBand="1"/>
+      </w:tblPr>
+      <w:tblGrid>
+        <w:gridCol w:w="1522"/>
+        <w:gridCol w:w="8054"/>
+      </w:tblGrid>
+      <w:tr>
+        <w:tc>
+          <w:tcPr>
+            <w:tcW w:w="1522" w:type="dxa"/>
+          </w:tcPr>
+          <w:p>
+            <w:r>
+              <w:t>Gonnet</w:t>
+            </w:r>
+          </w:p>
+        </w:tc>
+        <w:tc>
+          <w:tcPr>
+            <w:tcW w:w="8054" w:type="dxa"/>
+          </w:tcPr>
+          <w:p>
+            <w:r>
+              <w:t>HMM</w:t>
+            </w:r>
+          </w:p>
+        </w:tc>
+      </w:tr>
+      <w:tr>
+        <w:tc>
+          <w:tcPr>
+            <w:tcW w:w="1522" w:type="dxa"/>
+          </w:tcPr>
+          <w:p>
+            <w:r>
+              <w:rPr>
+                <w:noProof/>
+              </w:rPr>
+              <w:drawing>
+                <wp:inline distT="0" distB="0" distL="0" distR="0" wp14:anchorId="5C712867" wp14:editId="7C27EBC8">
+                  <wp:extent cx="809625" cy="3486150"/>
+                  <wp:effectExtent l="0" t="0" r="9525" b="0"/>
+                  <wp:docPr id="3" name="Picture 3"/>
+                  <wp:cNvGraphicFramePr>
+                    <a:graphicFrameLocks xmlns:a="http://schemas.openxmlformats.org/drawingml/2006/main" noChangeAspect="1"/>
+                  </wp:cNvGraphicFramePr>
+                  <a:graphic xmlns:a="http://schemas.openxmlformats.org/drawingml/2006/main">
+                    <a:graphicData uri="http://schemas.openxmlformats.org/drawingml/2006/picture">
+                      <pic:pic xmlns:pic="http://schemas.openxmlformats.org/drawingml/2006/picture">
+                        <pic:nvPicPr>
+                          <pic:cNvPr id="0" name=""/>
+                          <pic:cNvPicPr/>
+                        </pic:nvPicPr>
+                        <pic:blipFill>
+                          <a:blip r:embed="rId10"/>
+                          <a:stretch>
+                            <a:fillRect/>
+                          </a:stretch>
+                        </pic:blipFill>
+                        <pic:spPr>
+                          <a:xfrm>
+                            <a:off x="0" y="0"/>
+                            <a:ext cx="809625" cy="3486150"/>
+                          </a:xfrm>
+                          <a:prstGeom prst="rect">
+                            <a:avLst/>
+                          </a:prstGeom>
+                        </pic:spPr>
+                      </pic:pic>
+                    </a:graphicData>
+                  </a:graphic>
+                </wp:inline>
+              </w:drawing>
+            </w:r>
+          </w:p>
+        </w:tc>
+        <w:tc>
+          <w:tcPr>
+            <w:tcW w:w="8054" w:type="dxa"/>
+          </w:tcPr>
+          <w:p>
+            <w:r>
+              <w:rPr>
+                <w:noProof/>
+              </w:rPr>
+              <w:drawing>
+                <wp:inline distT="0" distB="0" distL="0" distR="0" wp14:anchorId="228D4BDF" wp14:editId="21A4795D">
+                  <wp:extent cx="885825" cy="3571875"/>
+                  <wp:effectExtent l="0" t="0" r="9525" b="9525"/>
+                  <wp:docPr id="4" name="Picture 4"/>
+                  <wp:cNvGraphicFramePr>
+                    <a:graphicFrameLocks xmlns:a="http://schemas.openxmlformats.org/drawingml/2006/main" noChangeAspect="1"/>
+                  </wp:cNvGraphicFramePr>
+                  <a:graphic xmlns:a="http://schemas.openxmlformats.org/drawingml/2006/main">
+                    <a:graphicData uri="http://schemas.openxmlformats.org/drawingml/2006/picture">
+                      <pic:pic xmlns:pic="http://schemas.openxmlformats.org/drawingml/2006/picture">
+                        <pic:nvPicPr>
+                          <pic:cNvPr id="0" name=""/>
+                          <pic:cNvPicPr/>
+                        </pic:nvPicPr>
+                        <pic:blipFill>
+                          <a:blip r:embed="rId11"/>
+                          <a:stretch>
+                            <a:fillRect/>
+                          </a:stretch>
+                        </pic:blipFill>
+                        <pic:spPr>
+                          <a:xfrm>
+                            <a:off x="0" y="0"/>
+                            <a:ext cx="885825" cy="3571875"/>
+                          </a:xfrm>
+                          <a:prstGeom prst="rect">
+                            <a:avLst/>
+                          </a:prstGeom>
+                        </pic:spPr>
+                      </pic:pic>
+                    </a:graphicData>
+                  </a:graphic>
+                </wp:inline>
+              </w:drawing>
+            </w:r>
+          </w:p>
+        </w:tc>
+      </w:tr>
+    </w:tbl>
+    <w:p/>
+    <w:p/>
+    <w:p>
+      <w:r>
+        <w:t>Third strand, K to V</w:t>
+      </w:r>
+    </w:p>
+    <w:tbl>
+      <w:tblPr>
+        <w:tblStyle w:val="TableGrid"/>
+        <w:tblW w:w="0" w:type="auto"/>
+        <w:tblLook w:val="04A0" w:firstRow="1" w:lastRow="0" w:firstColumn="1" w:lastColumn="0" w:noHBand="0" w:noVBand="1"/>
+      </w:tblPr>
+      <w:tblGrid>
+        <w:gridCol w:w="1522"/>
+        <w:gridCol w:w="8054"/>
+      </w:tblGrid>
+      <w:tr>
+        <w:tc>
+          <w:tcPr>
+            <w:tcW w:w="1522" w:type="dxa"/>
+          </w:tcPr>
+          <w:p>
+            <w:r>
+              <w:t>Gonnet</w:t>
+            </w:r>
+          </w:p>
+        </w:tc>
+        <w:tc>
+          <w:tcPr>
+            <w:tcW w:w="8054" w:type="dxa"/>
+          </w:tcPr>
+          <w:p>
+            <w:r>
+              <w:t>HMM</w:t>
+            </w:r>
+          </w:p>
+        </w:tc>
+      </w:tr>
+      <w:tr>
+        <w:tc>
+          <w:tcPr>
+            <w:tcW w:w="1522" w:type="dxa"/>
+          </w:tcPr>
+          <w:p>
+            <w:r>
+              <w:rPr>
+                <w:noProof/>
+              </w:rPr>
+              <w:drawing>
+                <wp:inline distT="0" distB="0" distL="0" distR="0" wp14:anchorId="4AAF0F26" wp14:editId="38E51041">
+                  <wp:extent cx="800100" cy="3486150"/>
+                  <wp:effectExtent l="0" t="0" r="0" b="0"/>
+                  <wp:docPr id="5" name="Picture 5"/>
+                  <wp:cNvGraphicFramePr>
+                    <a:graphicFrameLocks xmlns:a="http://schemas.openxmlformats.org/drawingml/2006/main" noChangeAspect="1"/>
+                  </wp:cNvGraphicFramePr>
+                  <a:graphic xmlns:a="http://schemas.openxmlformats.org/drawingml/2006/main">
+                    <a:graphicData uri="http://schemas.openxmlformats.org/drawingml/2006/picture">
+                      <pic:pic xmlns:pic="http://schemas.openxmlformats.org/drawingml/2006/picture">
+                        <pic:nvPicPr>
+                          <pic:cNvPr id="0" name=""/>
+                          <pic:cNvPicPr/>
+                        </pic:nvPicPr>
+                        <pic:blipFill>
+                          <a:blip r:embed="rId12"/>
+                          <a:stretch>
+                            <a:fillRect/>
+                          </a:stretch>
+                        </pic:blipFill>
+                        <pic:spPr>
+                          <a:xfrm>
+                            <a:off x="0" y="0"/>
+                            <a:ext cx="800100" cy="3486150"/>
+                          </a:xfrm>
+                          <a:prstGeom prst="rect">
+                            <a:avLst/>
+                          </a:prstGeom>
+                        </pic:spPr>
+                      </pic:pic>
+                    </a:graphicData>
+                  </a:graphic>
+                </wp:inline>
+              </w:drawing>
+            </w:r>
+          </w:p>
+        </w:tc>
+        <w:tc>
+          <w:tcPr>
+            <w:tcW w:w="8054" w:type="dxa"/>
+          </w:tcPr>
+          <w:p>
+            <w:r>
+              <w:rPr>
+                <w:noProof/>
+              </w:rPr>
+              <w:drawing>
+                <wp:inline distT="0" distB="0" distL="0" distR="0" wp14:anchorId="3CD70AB5" wp14:editId="61B8CBD7">
+                  <wp:extent cx="809625" cy="3476625"/>
+                  <wp:effectExtent l="0" t="0" r="9525" b="9525"/>
+                  <wp:docPr id="6" name="Picture 6"/>
+                  <wp:cNvGraphicFramePr>
+                    <a:graphicFrameLocks xmlns:a="http://schemas.openxmlformats.org/drawingml/2006/main" noChangeAspect="1"/>
+                  </wp:cNvGraphicFramePr>
+                  <a:graphic xmlns:a="http://schemas.openxmlformats.org/drawingml/2006/main">
+                    <a:graphicData uri="http://schemas.openxmlformats.org/drawingml/2006/picture">
+                      <pic:pic xmlns:pic="http://schemas.openxmlformats.org/drawingml/2006/picture">
+                        <pic:nvPicPr>
+                          <pic:cNvPr id="0" name=""/>
+                          <pic:cNvPicPr/>
+                        </pic:nvPicPr>
+                        <pic:blipFill>
+                          <a:blip r:embed="rId13"/>
+                          <a:stretch>
+                            <a:fillRect/>
+                          </a:stretch>
+                        </pic:blipFill>
+                        <pic:spPr>
+                          <a:xfrm>
+                            <a:off x="0" y="0"/>
+                            <a:ext cx="809625" cy="3476625"/>
+                          </a:xfrm>
+                          <a:prstGeom prst="rect">
+                            <a:avLst/>
+                          </a:prstGeom>
+                        </pic:spPr>
+                      </pic:pic>
+                    </a:graphicData>
+                  </a:graphic>
+                </wp:inline>
+              </w:drawing>
+            </w:r>
+          </w:p>
+        </w:tc>
+      </w:tr>
+    </w:tbl>
+    <w:p/>
+    <w:p>
+      <w:r>
+        <w:t xml:space="preserve">Wow. They are </w:t>
+      </w:r>
+      <w:r>
+        <w:rPr>
+          <w:i/>
+        </w:rPr>
+        <w:t xml:space="preserve">almost </w:t>
       </w:r>
       <w:bookmarkStart w:id="0" w:name="_GoBack"/>
       <w:bookmarkEnd w:id="0"/>
+      <w:r>
+        <w:rPr>
+          <w:i/>
+        </w:rPr>
+        <w:t>exactly the same</w:t>
+      </w:r>
+      <w:r>
+        <w:t>.</w:t>
+      </w:r>
+      <w:r>
+        <w:t xml:space="preserve"> This is unexpected. Based upon the misalignments in the </w:t>
+      </w:r>
+      <w:r>
+        <w:t>zdiff comparisons, you'd expect like maybe one in twenty sequences to be misaligned in a strand, and perhaps aligned correctly by a bet</w:t>
+      </w:r>
+      <w:r>
+        <w:t>ter sequence alignment program.</w:t>
+      </w:r>
+    </w:p>
+    <w:p>
+      <w:r>
+        <w:t xml:space="preserve">(h1) </w:t>
+      </w:r>
+      <w:r>
+        <w:t xml:space="preserve">Maybe when a strand is misaligned, it messes up </w:t>
+      </w:r>
+      <w:r>
+        <w:t xml:space="preserve">the alignment for </w:t>
+      </w:r>
+      <w:r>
+        <w:rPr>
+          <w:i/>
+        </w:rPr>
+        <w:t>all</w:t>
+      </w:r>
+      <w:r>
+        <w:t xml:space="preserve"> sequences?</w:t>
+      </w:r>
+    </w:p>
+    <w:p>
+      <w:r>
+        <w:t xml:space="preserve">(h2) </w:t>
+      </w:r>
+      <w:r>
+        <w:t>The other reason I can think of that I wouldn't be s</w:t>
+      </w:r>
+      <w:r>
+        <w:t xml:space="preserve">eeing any misalignments is that, due to the missing loops, </w:t>
+      </w:r>
+      <w:r>
+        <w:t xml:space="preserve">sequences pulled from crystal structures align unusually poorly, and that's </w:t>
+      </w:r>
+      <w:r>
+        <w:t>what I was evaluating the zdiff on.</w:t>
+      </w:r>
+    </w:p>
+    <w:p>
+      <w:r>
+        <w:t>I can test h1 by looking at the misaligned strands.</w:t>
+      </w:r>
+    </w:p>
+    <w:p>
+      <w:r>
+        <w:t>I opened a zdiff colored structure of 2MPR using the "zdiff_report" function of "zdiffs/color.py". This function retrieves the structure of a prediction target, and colors it by how close the predicted z value is to the real z value, when making predictions from homology models built with the Gonnet series alignments.</w:t>
+      </w:r>
+    </w:p>
+    <w:p>
+      <w:r>
+        <w:t>Strand 8 (first misaligned strand), from K to L</w:t>
+      </w:r>
+    </w:p>
+    <w:tbl>
+      <w:tblPr>
+        <w:tblStyle w:val="TableGrid"/>
+        <w:tblW w:w="0" w:type="auto"/>
+        <w:tblLook w:val="04A0" w:firstRow="1" w:lastRow="0" w:firstColumn="1" w:lastColumn="0" w:noHBand="0" w:noVBand="1"/>
+      </w:tblPr>
+      <w:tblGrid>
+        <w:gridCol w:w="1432"/>
+        <w:gridCol w:w="1440"/>
+      </w:tblGrid>
+      <w:tr>
+        <w:tc>
+          <w:tcPr>
+            <w:tcW w:w="1432" w:type="dxa"/>
+          </w:tcPr>
+          <w:p>
+            <w:r>
+              <w:t>Gonnet</w:t>
+            </w:r>
+          </w:p>
+        </w:tc>
+        <w:tc>
+          <w:tcPr>
+            <w:tcW w:w="1440" w:type="dxa"/>
+          </w:tcPr>
+          <w:p>
+            <w:r>
+              <w:t>HMM</w:t>
+            </w:r>
+          </w:p>
+        </w:tc>
+      </w:tr>
+      <w:tr>
+        <w:tc>
+          <w:tcPr>
+            <w:tcW w:w="1432" w:type="dxa"/>
+          </w:tcPr>
+          <w:p>
+            <w:r>
+              <w:rPr>
+                <w:noProof/>
+              </w:rPr>
+              <w:drawing>
+                <wp:inline distT="0" distB="0" distL="0" distR="0" wp14:anchorId="5C86C634" wp14:editId="396E9581">
+                  <wp:extent cx="742950" cy="3476625"/>
+                  <wp:effectExtent l="0" t="0" r="0" b="9525"/>
+                  <wp:docPr id="7" name="Picture 7"/>
+                  <wp:cNvGraphicFramePr>
+                    <a:graphicFrameLocks xmlns:a="http://schemas.openxmlformats.org/drawingml/2006/main" noChangeAspect="1"/>
+                  </wp:cNvGraphicFramePr>
+                  <a:graphic xmlns:a="http://schemas.openxmlformats.org/drawingml/2006/main">
+                    <a:graphicData uri="http://schemas.openxmlformats.org/drawingml/2006/picture">
+                      <pic:pic xmlns:pic="http://schemas.openxmlformats.org/drawingml/2006/picture">
+                        <pic:nvPicPr>
+                          <pic:cNvPr id="0" name=""/>
+                          <pic:cNvPicPr/>
+                        </pic:nvPicPr>
+                        <pic:blipFill>
+                          <a:blip r:embed="rId14"/>
+                          <a:stretch>
+                            <a:fillRect/>
+                          </a:stretch>
+                        </pic:blipFill>
+                        <pic:spPr>
+                          <a:xfrm>
+                            <a:off x="0" y="0"/>
+                            <a:ext cx="742950" cy="3476625"/>
+                          </a:xfrm>
+                          <a:prstGeom prst="rect">
+                            <a:avLst/>
+                          </a:prstGeom>
+                        </pic:spPr>
+                      </pic:pic>
+                    </a:graphicData>
+                  </a:graphic>
+                </wp:inline>
+              </w:drawing>
+            </w:r>
+          </w:p>
+        </w:tc>
+        <w:tc>
+          <w:tcPr>
+            <w:tcW w:w="1440" w:type="dxa"/>
+          </w:tcPr>
+          <w:p>
+            <w:r>
+              <w:rPr>
+                <w:noProof/>
+              </w:rPr>
+              <w:drawing>
+                <wp:inline distT="0" distB="0" distL="0" distR="0" wp14:anchorId="626A3CD2" wp14:editId="20AC1EA8">
+                  <wp:extent cx="762000" cy="3486150"/>
+                  <wp:effectExtent l="0" t="0" r="0" b="0"/>
+                  <wp:docPr id="8" name="Picture 8"/>
+                  <wp:cNvGraphicFramePr>
+                    <a:graphicFrameLocks xmlns:a="http://schemas.openxmlformats.org/drawingml/2006/main" noChangeAspect="1"/>
+                  </wp:cNvGraphicFramePr>
+                  <a:graphic xmlns:a="http://schemas.openxmlformats.org/drawingml/2006/main">
+                    <a:graphicData uri="http://schemas.openxmlformats.org/drawingml/2006/picture">
+                      <pic:pic xmlns:pic="http://schemas.openxmlformats.org/drawingml/2006/picture">
+                        <pic:nvPicPr>
+                          <pic:cNvPr id="0" name=""/>
+                          <pic:cNvPicPr/>
+                        </pic:nvPicPr>
+                        <pic:blipFill>
+                          <a:blip r:embed="rId15"/>
+                          <a:stretch>
+                            <a:fillRect/>
+                          </a:stretch>
+                        </pic:blipFill>
+                        <pic:spPr>
+                          <a:xfrm>
+                            <a:off x="0" y="0"/>
+                            <a:ext cx="762000" cy="3486150"/>
+                          </a:xfrm>
+                          <a:prstGeom prst="rect">
+                            <a:avLst/>
+                          </a:prstGeom>
+                        </pic:spPr>
+                      </pic:pic>
+                    </a:graphicData>
+                  </a:graphic>
+                </wp:inline>
+              </w:drawing>
+            </w:r>
+          </w:p>
+        </w:tc>
+      </w:tr>
+    </w:tbl>
+    <w:p/>
+    <w:p>
+      <w:r>
+        <w:t>No, it's still not that different. The Clustal</w:t>
+      </w:r>
+      <w:r>
+        <w:rPr>
+          <w:rFonts w:cstheme="minorHAnsi"/>
+        </w:rPr>
+        <w:t>Ω</w:t>
+      </w:r>
+      <w:r>
+        <w:t xml:space="preserve"> has less gaps and is probably better. There really are not ins</w:t>
+      </w:r>
+      <w:r>
+        <w:t>ertions or</w:t>
+      </w:r>
+      <w:r>
+        <w:t xml:space="preserve"> deletions in strands, probably, </w:t>
+      </w:r>
+      <w:r>
+        <w:t>that would mess everything up for the barrel</w:t>
+      </w:r>
+      <w:r>
+        <w:t>. Or maybe it wouldn't. But these alignments are chemical rather than evolu</w:t>
+      </w:r>
+      <w:r>
+        <w:t xml:space="preserve">tionary to a certain extent: if half ot hese β barrels </w:t>
+      </w:r>
+      <w:r>
+        <w:rPr>
+          <w:i/>
+        </w:rPr>
+        <w:t>did</w:t>
+      </w:r>
+      <w:r>
+        <w:t xml:space="preserve"> have an insertion in a strand since the common ancestor</w:t>
+      </w:r>
+      <w:r>
+        <w:t xml:space="preserve">, the insertion probably evolved to have the same frequency profile as the </w:t>
+      </w:r>
+      <w:r>
+        <w:t>residues it displaced.</w:t>
+      </w:r>
+      <w:r>
+        <w:t xml:space="preserve"> So, when I see gaps in a strand region, I'm inclined to say "misalignment". But what do </w:t>
+      </w:r>
+      <w:r>
+        <w:t>I really know about that anyway, I've never really tested my understanding of the mechanics of sequence alignment.</w:t>
+      </w:r>
+    </w:p>
+    <w:p>
+      <w:r>
+        <w:t>I'm going to expand the view a bit so I can see to what extent the template, 1A0S, was aligned differently. The correct sequence of that strand of 1A0S is VQNYILTMNHF. And remember we're looking at the same strand of 2MPR as we were before: KDTANDVFDVRL.</w:t>
+      </w:r>
+    </w:p>
+    <w:tbl>
+      <w:tblPr>
+        <w:tblStyle w:val="TableGrid"/>
+        <w:tblW w:w="0" w:type="auto"/>
+        <w:tblLook w:val="04A0" w:firstRow="1" w:lastRow="0" w:firstColumn="1" w:lastColumn="0" w:noHBand="0" w:noVBand="1"/>
+      </w:tblPr>
+      <w:tblGrid>
+        <w:gridCol w:w="2422"/>
+        <w:gridCol w:w="7154"/>
+      </w:tblGrid>
+      <w:tr>
+        <w:tc>
+          <w:tcPr>
+            <w:tcW w:w="2422" w:type="dxa"/>
+          </w:tcPr>
+          <w:p>
+            <w:r>
+              <w:t>Gonnet</w:t>
+            </w:r>
+          </w:p>
+        </w:tc>
+        <w:tc>
+          <w:tcPr>
+            <w:tcW w:w="7154" w:type="dxa"/>
+          </w:tcPr>
+          <w:p>
+            <w:r>
+              <w:t>HMM</w:t>
+            </w:r>
+          </w:p>
+        </w:tc>
+      </w:tr>
+      <w:tr>
+        <w:tc>
+          <w:tcPr>
+            <w:tcW w:w="2422" w:type="dxa"/>
+          </w:tcPr>
+          <w:p>
+            <w:r>
+              <w:rPr>
+                <w:noProof/>
+              </w:rPr>
+              <w:drawing>
+                <wp:inline distT="0" distB="0" distL="0" distR="0" wp14:anchorId="4C0BBF39" wp14:editId="79B3BB41">
+                  <wp:extent cx="1371600" cy="4857750"/>
+                  <wp:effectExtent l="0" t="0" r="0" b="0"/>
+                  <wp:docPr id="9" name="Picture 9"/>
+                  <wp:cNvGraphicFramePr>
+                    <a:graphicFrameLocks xmlns:a="http://schemas.openxmlformats.org/drawingml/2006/main" noChangeAspect="1"/>
+                  </wp:cNvGraphicFramePr>
+                  <a:graphic xmlns:a="http://schemas.openxmlformats.org/drawingml/2006/main">
+                    <a:graphicData uri="http://schemas.openxmlformats.org/drawingml/2006/picture">
+                      <pic:pic xmlns:pic="http://schemas.openxmlformats.org/drawingml/2006/picture">
+                        <pic:nvPicPr>
+                          <pic:cNvPr id="0" name=""/>
+                          <pic:cNvPicPr/>
+                        </pic:nvPicPr>
+                        <pic:blipFill>
+                          <a:blip r:embed="rId16"/>
+                          <a:stretch>
+                            <a:fillRect/>
+                          </a:stretch>
+                        </pic:blipFill>
+                        <pic:spPr>
+                          <a:xfrm>
+                            <a:off x="0" y="0"/>
+                            <a:ext cx="1371600" cy="4857750"/>
+                          </a:xfrm>
+                          <a:prstGeom prst="rect">
+                            <a:avLst/>
+                          </a:prstGeom>
+                        </pic:spPr>
+                      </pic:pic>
+                    </a:graphicData>
+                  </a:graphic>
+                </wp:inline>
+              </w:drawing>
+            </w:r>
+          </w:p>
+        </w:tc>
+        <w:tc>
+          <w:tcPr>
+            <w:tcW w:w="7154" w:type="dxa"/>
+          </w:tcPr>
+          <w:p>
+            <w:r>
+              <w:rPr>
+                <w:noProof/>
+              </w:rPr>
+              <w:drawing>
+                <wp:inline distT="0" distB="0" distL="0" distR="0" wp14:anchorId="7F23ACBD" wp14:editId="16A6BFE1">
+                  <wp:extent cx="1685925" cy="4819650"/>
+                  <wp:effectExtent l="0" t="0" r="9525" b="0"/>
+                  <wp:docPr id="11" name="Picture 11"/>
+                  <wp:cNvGraphicFramePr>
+                    <a:graphicFrameLocks xmlns:a="http://schemas.openxmlformats.org/drawingml/2006/main" noChangeAspect="1"/>
+                  </wp:cNvGraphicFramePr>
+                  <a:graphic xmlns:a="http://schemas.openxmlformats.org/drawingml/2006/main">
+                    <a:graphicData uri="http://schemas.openxmlformats.org/drawingml/2006/picture">
+                      <pic:pic xmlns:pic="http://schemas.openxmlformats.org/drawingml/2006/picture">
+                        <pic:nvPicPr>
+                          <pic:cNvPr id="0" name=""/>
+                          <pic:cNvPicPr/>
+                        </pic:nvPicPr>
+                        <pic:blipFill>
+                          <a:blip r:embed="rId17"/>
+                          <a:stretch>
+                            <a:fillRect/>
+                          </a:stretch>
+                        </pic:blipFill>
+                        <pic:spPr>
+                          <a:xfrm>
+                            <a:off x="0" y="0"/>
+                            <a:ext cx="1685925" cy="4819650"/>
+                          </a:xfrm>
+                          <a:prstGeom prst="rect">
+                            <a:avLst/>
+                          </a:prstGeom>
+                        </pic:spPr>
+                      </pic:pic>
+                    </a:graphicData>
+                  </a:graphic>
+                </wp:inline>
+              </w:drawing>
+            </w:r>
+          </w:p>
+        </w:tc>
+      </w:tr>
+    </w:tbl>
+    <w:p/>
+    <w:p>
+      <w:r>
+        <w:t xml:space="preserve">This is </w:t>
+      </w:r>
+      <w:r>
+        <w:rPr>
+          <w:i/>
+        </w:rPr>
+        <w:t>very</w:t>
+      </w:r>
+      <w:r>
+        <w:t xml:space="preserve"> surprising. Nothing prepared me for this.</w:t>
+      </w:r>
+      <w:r>
+        <w:t xml:space="preserve"> The Gonnet alignment seems to have aligned them correctly, though this is the very same Gonnet alignment from which I produced the zdiffs that say that this strand was aligned wrong!</w:t>
+      </w:r>
+      <w:r>
+        <w:t xml:space="preserve"> And, in the </w:t>
+      </w:r>
+      <w:r>
+        <w:rPr>
+          <w:i/>
+        </w:rPr>
+        <w:t>other</w:t>
+      </w:r>
+      <w:r>
+        <w:t xml:space="preserve"> alignment, it's aligned wrong!</w:t>
+      </w:r>
+      <w:r>
+        <w:t xml:space="preserve"> It's enough to make me wonder whether I accidentally switched the names somehow.</w:t>
+      </w:r>
+      <w:r>
+        <w:t xml:space="preserve"> So, I went back to the  original file: "</w:t>
+      </w:r>
+      <w:r>
+        <w:t>zdiffs\gonnet_aligned</w:t>
+      </w:r>
+      <w:r>
+        <w:t>\</w:t>
+      </w:r>
+      <w:r>
+        <w:t>cluster73, 2MPR as target, 1A0S as template</w:t>
+      </w:r>
+      <w:r>
+        <w:t xml:space="preserve">". And it's definitely the one labeled "gonnet aligned" in this folder: </w:t>
+      </w:r>
+      <w:r>
+        <w:t>they both have the characteristic feature in the beginning, where there are, near the top, sequences surrounded on both sides by long insertions.</w:t>
+      </w:r>
+    </w:p>
+    <w:p>
+      <w:r>
+        <w:t>Actually, the explanation is simple. The initial K that I've been considering the start of the strand in 2MPR is a small distance away from the initial V that I've been considering the start of the strand in 1A0S</w:t>
+      </w:r>
+      <w:r>
+        <w:t>, in PyMOL's structural alignment</w:t>
+      </w:r>
+      <w:r>
+        <w:t>. Here is an image in which strand 8 of 2MPR is purple, strand 8 of 1A0S is cyan, and</w:t>
+      </w:r>
+      <w:r>
+        <w:t xml:space="preserve"> the K and V are colored red.</w:t>
+      </w:r>
+      <w:r>
+        <w:t xml:space="preserve"> Since they're apart in the structural alignment, we figure they're also at different depths in the membrane.</w:t>
+      </w:r>
+    </w:p>
+    <w:p>
+      <w:r>
+        <w:t xml:space="preserve"> </w:t>
+      </w:r>
+      <w:r>
+        <w:rPr>
+          <w:noProof/>
+        </w:rPr>
+        <w:drawing>
+          <wp:inline distT="0" distB="0" distL="0" distR="0">
+            <wp:extent cx="6099175" cy="3890645"/>
+            <wp:effectExtent l="0" t="0" r="0" b="0"/>
+            <wp:docPr id="12" name="Picture 12" descr="C:\Users\Nanda Lab\Desktop\temp.png"/>
+            <wp:cNvGraphicFramePr>
+              <a:graphicFrameLocks xmlns:a="http://schemas.openxmlformats.org/drawingml/2006/main" noChangeAspect="1"/>
+            </wp:cNvGraphicFramePr>
+            <a:graphic xmlns:a="http://schemas.openxmlformats.org/drawingml/2006/main">
+              <a:graphicData uri="http://schemas.openxmlformats.org/drawingml/2006/picture">
+                <pic:pic xmlns:pic="http://schemas.openxmlformats.org/drawingml/2006/picture">
+                  <pic:nvPicPr>
+                    <pic:cNvPr id="0" name="Picture 1" descr="C:\Users\Nanda Lab\Desktop\temp.png"/>
+                    <pic:cNvPicPr>
+                      <a:picLocks noChangeAspect="1" noChangeArrowheads="1"/>
+                    </pic:cNvPicPr>
+                  </pic:nvPicPr>
+                  <pic:blipFill>
+                    <a:blip r:embed="rId18">
+                      <a:extLst>
+                        <a:ext uri="{28A0092B-C50C-407E-A947-70E740481C1C}">
+                          <a14:useLocalDpi xmlns:a14="http://schemas.microsoft.com/office/drawing/2010/main" val="0"/>
+                        </a:ext>
+                      </a:extLst>
+                    </a:blip>
+                    <a:srcRect/>
+                    <a:stretch>
+                      <a:fillRect/>
+                    </a:stretch>
+                  </pic:blipFill>
+                  <pic:spPr bwMode="auto">
+                    <a:xfrm>
+                      <a:off x="0" y="0"/>
+                      <a:ext cx="6099175" cy="3890645"/>
+                    </a:xfrm>
+                    <a:prstGeom prst="rect">
+                      <a:avLst/>
+                    </a:prstGeom>
+                    <a:noFill/>
+                    <a:ln>
+                      <a:noFill/>
+                    </a:ln>
+                  </pic:spPr>
+                </pic:pic>
+              </a:graphicData>
+            </a:graphic>
+          </wp:inline>
+        </w:drawing>
+      </w:r>
+    </w:p>
+    <w:p>
+      <w:r>
+        <w:t>Really, the Gonnet and HMM alignments are kind of different</w:t>
+      </w:r>
+      <w:r>
+        <w:t xml:space="preserve"> for strand 8</w:t>
+      </w:r>
+      <w:r>
+        <w:t xml:space="preserve">. Most of the proteins of unknown structure have at least </w:t>
+      </w:r>
+      <w:r>
+        <w:rPr>
+          <w:i/>
+        </w:rPr>
+        <w:t>part</w:t>
+      </w:r>
+      <w:r>
+        <w:t xml:space="preserve"> of the strand aligned the same </w:t>
+      </w:r>
+      <w:r>
+        <w:t>way. But the gaps are different in 8 out of the 28 I put in that original screenshot.</w:t>
+      </w:r>
+      <w:r>
+        <w:t xml:space="preserve"> In the first three strand I looked at, I only saw one in ttoal that was different at </w:t>
+      </w:r>
+      <w:r>
+        <w:rPr>
+          <w:i/>
+        </w:rPr>
+        <w:t>all</w:t>
+      </w:r>
+      <w:r>
+        <w:t xml:space="preserve">. This definitely supports the idea that there are some strands </w:t>
+      </w:r>
+      <w:r>
+        <w:t xml:space="preserve">that the two alignment programs align differently for many of the sequneces; </w:t>
+      </w:r>
+      <w:r>
+        <w:t>the similarity in thefirst three strands cannot be taken as representative, even though with so many sequences looked at it seems like a lot of data.</w:t>
+      </w:r>
+      <w:r>
+        <w:t xml:space="preserve"> This is a lack of independence: since we know that similarity of the alignment is a strand-by-strand thing, then when we see for a particular strand that the first half of the sequences were aligned the same way, we already then expect the second half to be aligned the same way, and when we see that they are it doesn't really give us any more information.</w:t>
+      </w:r>
+      <w:r>
+        <w:t xml:space="preserve"> You need to look at a lot of strands t</w:t>
+      </w:r>
+      <w:r>
+        <w:t>o judge the similarity of the al</w:t>
+      </w:r>
+      <w:r>
+        <w:t>ignments, not just a lot of sequences.</w:t>
+      </w:r>
     </w:p>
     <w:sectPr>
       <w:pgSz w:w="12240" w:h="15840"/>
@@ -1589,7 +2590,6 @@
   <w:style w:type="character" w:default="1" w:styleId="DefaultParagraphFont">
     <w:name w:val="Default Paragraph Font"/>
     <w:uiPriority w:val="1"/>
-    <w:semiHidden/>
     <w:unhideWhenUsed/>
   </w:style>
   <w:style w:type="table" w:default="1" w:styleId="TableNormal">
@@ -1708,6 +2708,62 @@
       <w:sz w:val="20"/>
       <w:szCs w:val="20"/>
     </w:rPr>
+  </w:style>
+  <w:style w:type="paragraph" w:styleId="BalloonText">
+    <w:name w:val="Balloon Text"/>
+    <w:basedOn w:val="Normal"/>
+    <w:link w:val="BalloonTextChar"/>
+    <w:uiPriority w:val="99"/>
+    <w:semiHidden/>
+    <w:unhideWhenUsed/>
+    <w:rsid w:val="00CF32EF"/>
+    <w:pPr>
+      <w:spacing w:after="0" w:line="240" w:lineRule="auto"/>
+    </w:pPr>
+    <w:rPr>
+      <w:rFonts w:ascii="Tahoma" w:hAnsi="Tahoma" w:cs="Tahoma"/>
+      <w:sz w:val="16"/>
+      <w:szCs w:val="16"/>
+    </w:rPr>
+  </w:style>
+  <w:style w:type="character" w:customStyle="1" w:styleId="BalloonTextChar">
+    <w:name w:val="Balloon Text Char"/>
+    <w:basedOn w:val="DefaultParagraphFont"/>
+    <w:link w:val="BalloonText"/>
+    <w:uiPriority w:val="99"/>
+    <w:semiHidden/>
+    <w:rsid w:val="00CF32EF"/>
+    <w:rPr>
+      <w:rFonts w:ascii="Tahoma" w:hAnsi="Tahoma" w:cs="Tahoma"/>
+      <w:sz w:val="16"/>
+      <w:szCs w:val="16"/>
+    </w:rPr>
+  </w:style>
+  <w:style w:type="table" w:styleId="TableGrid">
+    <w:name w:val="Table Grid"/>
+    <w:basedOn w:val="TableNormal"/>
+    <w:uiPriority w:val="59"/>
+    <w:rsid w:val="00BD4690"/>
+    <w:pPr>
+      <w:spacing w:after="0" w:line="240" w:lineRule="auto"/>
+    </w:pPr>
+    <w:tblPr>
+      <w:tblInd w:w="0" w:type="dxa"/>
+      <w:tblBorders>
+        <w:top w:val="single" w:sz="4" w:space="0" w:color="auto"/>
+        <w:left w:val="single" w:sz="4" w:space="0" w:color="auto"/>
+        <w:bottom w:val="single" w:sz="4" w:space="0" w:color="auto"/>
+        <w:right w:val="single" w:sz="4" w:space="0" w:color="auto"/>
+        <w:insideH w:val="single" w:sz="4" w:space="0" w:color="auto"/>
+        <w:insideV w:val="single" w:sz="4" w:space="0" w:color="auto"/>
+      </w:tblBorders>
+      <w:tblCellMar>
+        <w:top w:w="0" w:type="dxa"/>
+        <w:left w:w="108" w:type="dxa"/>
+        <w:bottom w:w="0" w:type="dxa"/>
+        <w:right w:w="108" w:type="dxa"/>
+      </w:tblCellMar>
+    </w:tblPr>
   </w:style>
 </w:styles>
 </file>
@@ -1898,7 +2954,6 @@
   <w:style w:type="character" w:default="1" w:styleId="DefaultParagraphFont">
     <w:name w:val="Default Paragraph Font"/>
     <w:uiPriority w:val="1"/>
-    <w:semiHidden/>
     <w:unhideWhenUsed/>
   </w:style>
   <w:style w:type="table" w:default="1" w:styleId="TableNormal">
@@ -2017,6 +3072,62 @@
       <w:sz w:val="20"/>
       <w:szCs w:val="20"/>
     </w:rPr>
+  </w:style>
+  <w:style w:type="paragraph" w:styleId="BalloonText">
+    <w:name w:val="Balloon Text"/>
+    <w:basedOn w:val="Normal"/>
+    <w:link w:val="BalloonTextChar"/>
+    <w:uiPriority w:val="99"/>
+    <w:semiHidden/>
+    <w:unhideWhenUsed/>
+    <w:rsid w:val="00CF32EF"/>
+    <w:pPr>
+      <w:spacing w:after="0" w:line="240" w:lineRule="auto"/>
+    </w:pPr>
+    <w:rPr>
+      <w:rFonts w:ascii="Tahoma" w:hAnsi="Tahoma" w:cs="Tahoma"/>
+      <w:sz w:val="16"/>
+      <w:szCs w:val="16"/>
+    </w:rPr>
+  </w:style>
+  <w:style w:type="character" w:customStyle="1" w:styleId="BalloonTextChar">
+    <w:name w:val="Balloon Text Char"/>
+    <w:basedOn w:val="DefaultParagraphFont"/>
+    <w:link w:val="BalloonText"/>
+    <w:uiPriority w:val="99"/>
+    <w:semiHidden/>
+    <w:rsid w:val="00CF32EF"/>
+    <w:rPr>
+      <w:rFonts w:ascii="Tahoma" w:hAnsi="Tahoma" w:cs="Tahoma"/>
+      <w:sz w:val="16"/>
+      <w:szCs w:val="16"/>
+    </w:rPr>
+  </w:style>
+  <w:style w:type="table" w:styleId="TableGrid">
+    <w:name w:val="Table Grid"/>
+    <w:basedOn w:val="TableNormal"/>
+    <w:uiPriority w:val="59"/>
+    <w:rsid w:val="00BD4690"/>
+    <w:pPr>
+      <w:spacing w:after="0" w:line="240" w:lineRule="auto"/>
+    </w:pPr>
+    <w:tblPr>
+      <w:tblInd w:w="0" w:type="dxa"/>
+      <w:tblBorders>
+        <w:top w:val="single" w:sz="4" w:space="0" w:color="auto"/>
+        <w:left w:val="single" w:sz="4" w:space="0" w:color="auto"/>
+        <w:bottom w:val="single" w:sz="4" w:space="0" w:color="auto"/>
+        <w:right w:val="single" w:sz="4" w:space="0" w:color="auto"/>
+        <w:insideH w:val="single" w:sz="4" w:space="0" w:color="auto"/>
+        <w:insideV w:val="single" w:sz="4" w:space="0" w:color="auto"/>
+      </w:tblBorders>
+      <w:tblCellMar>
+        <w:top w:w="0" w:type="dxa"/>
+        <w:left w:w="108" w:type="dxa"/>
+        <w:bottom w:w="0" w:type="dxa"/>
+        <w:right w:w="108" w:type="dxa"/>
+      </w:tblCellMar>
+    </w:tblPr>
   </w:style>
 </w:styles>
 </file>

</xml_diff>